<commit_message>
Languages to localize have been chosen.
</commit_message>
<xml_diff>
--- a/Requirments/Unfunctional_Requirments.docx
+++ b/Requirments/Unfunctional_Requirments.docx
@@ -56,6 +56,360 @@
         <w:pStyle w:val="a3"/>
         <w:numPr>
           <w:ilvl w:val="0"/>
+          <w:numId w:val="2"/>
+        </w:numPr>
+        <w:rPr>
+          <w:rFonts w:ascii="Times New Roman" w:hAnsi="Times New Roman" w:cs="Times New Roman"/>
+          <w:sz w:val="28"/>
+          <w:szCs w:val="28"/>
+        </w:rPr>
+      </w:pPr>
+      <w:r>
+        <w:rPr>
+          <w:rFonts w:ascii="Times New Roman" w:hAnsi="Times New Roman" w:cs="Times New Roman"/>
+          <w:sz w:val="28"/>
+          <w:szCs w:val="28"/>
+        </w:rPr>
+        <w:t>Українська (Україна)</w:t>
+      </w:r>
+    </w:p>
+    <w:p>
+      <w:pPr>
+        <w:pStyle w:val="a3"/>
+        <w:numPr>
+          <w:ilvl w:val="0"/>
+          <w:numId w:val="2"/>
+        </w:numPr>
+        <w:rPr>
+          <w:rFonts w:ascii="Times New Roman" w:hAnsi="Times New Roman" w:cs="Times New Roman"/>
+          <w:sz w:val="28"/>
+          <w:szCs w:val="28"/>
+        </w:rPr>
+      </w:pPr>
+      <w:r>
+        <w:rPr>
+          <w:rFonts w:ascii="Times New Roman" w:hAnsi="Times New Roman" w:cs="Times New Roman"/>
+          <w:sz w:val="28"/>
+          <w:szCs w:val="28"/>
+        </w:rPr>
+        <w:t>Англійська (Весь світ, США, Британія, Австралія)</w:t>
+      </w:r>
+    </w:p>
+    <w:p>
+      <w:pPr>
+        <w:pStyle w:val="a3"/>
+        <w:numPr>
+          <w:ilvl w:val="0"/>
+          <w:numId w:val="2"/>
+        </w:numPr>
+        <w:rPr>
+          <w:rFonts w:ascii="Times New Roman" w:hAnsi="Times New Roman" w:cs="Times New Roman"/>
+          <w:sz w:val="28"/>
+          <w:szCs w:val="28"/>
+        </w:rPr>
+      </w:pPr>
+      <w:r>
+        <w:rPr>
+          <w:rFonts w:ascii="Times New Roman" w:hAnsi="Times New Roman" w:cs="Times New Roman"/>
+          <w:sz w:val="28"/>
+          <w:szCs w:val="28"/>
+        </w:rPr>
+        <w:t>Іспанська (Латинська Америка, США, Іспанія)</w:t>
+      </w:r>
+    </w:p>
+    <w:p>
+      <w:pPr>
+        <w:pStyle w:val="a3"/>
+        <w:numPr>
+          <w:ilvl w:val="0"/>
+          <w:numId w:val="2"/>
+        </w:numPr>
+        <w:rPr>
+          <w:rFonts w:ascii="Times New Roman" w:hAnsi="Times New Roman" w:cs="Times New Roman"/>
+          <w:sz w:val="28"/>
+          <w:szCs w:val="28"/>
+        </w:rPr>
+      </w:pPr>
+      <w:r>
+        <w:rPr>
+          <w:rFonts w:ascii="Times New Roman" w:hAnsi="Times New Roman" w:cs="Times New Roman"/>
+          <w:sz w:val="28"/>
+          <w:szCs w:val="28"/>
+        </w:rPr>
+        <w:t>Китайська (спрощена) (Китай)</w:t>
+      </w:r>
+    </w:p>
+    <w:p>
+      <w:pPr>
+        <w:pStyle w:val="a3"/>
+        <w:numPr>
+          <w:ilvl w:val="0"/>
+          <w:numId w:val="2"/>
+        </w:numPr>
+        <w:rPr>
+          <w:rFonts w:ascii="Times New Roman" w:hAnsi="Times New Roman" w:cs="Times New Roman"/>
+          <w:sz w:val="28"/>
+          <w:szCs w:val="28"/>
+        </w:rPr>
+      </w:pPr>
+      <w:r>
+        <w:rPr>
+          <w:rFonts w:ascii="Times New Roman" w:hAnsi="Times New Roman" w:cs="Times New Roman"/>
+          <w:sz w:val="28"/>
+          <w:szCs w:val="28"/>
+        </w:rPr>
+        <w:t>Арабська (Близький Схід, Пн Африка)</w:t>
+      </w:r>
+    </w:p>
+    <w:p>
+      <w:pPr>
+        <w:pStyle w:val="a3"/>
+        <w:numPr>
+          <w:ilvl w:val="0"/>
+          <w:numId w:val="2"/>
+        </w:numPr>
+        <w:rPr>
+          <w:rFonts w:ascii="Times New Roman" w:hAnsi="Times New Roman" w:cs="Times New Roman"/>
+          <w:sz w:val="28"/>
+          <w:szCs w:val="28"/>
+        </w:rPr>
+      </w:pPr>
+      <w:r>
+        <w:rPr>
+          <w:rFonts w:ascii="Times New Roman" w:hAnsi="Times New Roman" w:cs="Times New Roman"/>
+          <w:sz w:val="28"/>
+          <w:szCs w:val="28"/>
+        </w:rPr>
+        <w:t>Французська (Європа, Африка, Канада)</w:t>
+      </w:r>
+    </w:p>
+    <w:p>
+      <w:pPr>
+        <w:pStyle w:val="a3"/>
+        <w:numPr>
+          <w:ilvl w:val="0"/>
+          <w:numId w:val="2"/>
+        </w:numPr>
+        <w:rPr>
+          <w:rFonts w:ascii="Times New Roman" w:hAnsi="Times New Roman" w:cs="Times New Roman"/>
+          <w:sz w:val="28"/>
+          <w:szCs w:val="28"/>
+        </w:rPr>
+      </w:pPr>
+      <w:r>
+        <w:rPr>
+          <w:rFonts w:ascii="Times New Roman" w:hAnsi="Times New Roman" w:cs="Times New Roman"/>
+          <w:sz w:val="28"/>
+          <w:szCs w:val="28"/>
+        </w:rPr>
+        <w:t>Португальська (Бразилія, Португалія, трохи Африка)</w:t>
+      </w:r>
+    </w:p>
+    <w:p>
+      <w:pPr>
+        <w:pStyle w:val="a3"/>
+        <w:numPr>
+          <w:ilvl w:val="0"/>
+          <w:numId w:val="2"/>
+        </w:numPr>
+        <w:rPr>
+          <w:rFonts w:ascii="Times New Roman" w:hAnsi="Times New Roman" w:cs="Times New Roman"/>
+          <w:sz w:val="28"/>
+          <w:szCs w:val="28"/>
+        </w:rPr>
+      </w:pPr>
+      <w:r>
+        <w:rPr>
+          <w:rFonts w:ascii="Times New Roman" w:hAnsi="Times New Roman" w:cs="Times New Roman"/>
+          <w:sz w:val="28"/>
+          <w:szCs w:val="28"/>
+        </w:rPr>
+        <w:t>Німецька (Німеччина, Австрія, Швейцарія)</w:t>
+      </w:r>
+    </w:p>
+    <w:p>
+      <w:pPr>
+        <w:pStyle w:val="a3"/>
+        <w:numPr>
+          <w:ilvl w:val="0"/>
+          <w:numId w:val="2"/>
+        </w:numPr>
+        <w:rPr>
+          <w:rFonts w:ascii="Times New Roman" w:hAnsi="Times New Roman" w:cs="Times New Roman"/>
+          <w:sz w:val="28"/>
+          <w:szCs w:val="28"/>
+        </w:rPr>
+      </w:pPr>
+      <w:r>
+        <w:rPr>
+          <w:rFonts w:ascii="Times New Roman" w:hAnsi="Times New Roman" w:cs="Times New Roman"/>
+          <w:sz w:val="28"/>
+          <w:szCs w:val="28"/>
+        </w:rPr>
+        <w:t xml:space="preserve">Російська (Сх Європа, Центральна Азія, </w:t>
+      </w:r>
+      <w:r>
+        <w:rPr>
+          <w:rFonts w:ascii="Times New Roman" w:hAnsi="Times New Roman" w:cs="Times New Roman"/>
+          <w:sz w:val="28"/>
+          <w:szCs w:val="28"/>
+        </w:rPr>
+        <w:t>Приб</w:t>
+      </w:r>
+      <w:r>
+        <w:rPr>
+          <w:rFonts w:ascii="Times New Roman" w:hAnsi="Times New Roman" w:cs="Times New Roman"/>
+          <w:sz w:val="28"/>
+          <w:szCs w:val="28"/>
+        </w:rPr>
+        <w:t>алтика</w:t>
+      </w:r>
+      <w:r>
+        <w:rPr>
+          <w:rFonts w:ascii="Times New Roman" w:hAnsi="Times New Roman" w:cs="Times New Roman"/>
+          <w:sz w:val="28"/>
+          <w:szCs w:val="28"/>
+        </w:rPr>
+        <w:t>)</w:t>
+      </w:r>
+    </w:p>
+    <w:p>
+      <w:pPr>
+        <w:pStyle w:val="a3"/>
+        <w:numPr>
+          <w:ilvl w:val="0"/>
+          <w:numId w:val="2"/>
+        </w:numPr>
+        <w:rPr>
+          <w:rFonts w:ascii="Times New Roman" w:hAnsi="Times New Roman" w:cs="Times New Roman"/>
+          <w:sz w:val="28"/>
+          <w:szCs w:val="28"/>
+        </w:rPr>
+      </w:pPr>
+      <w:r>
+        <w:rPr>
+          <w:rFonts w:ascii="Times New Roman" w:hAnsi="Times New Roman" w:cs="Times New Roman"/>
+          <w:sz w:val="28"/>
+          <w:szCs w:val="28"/>
+        </w:rPr>
+        <w:t>Японська (Японія)</w:t>
+      </w:r>
+    </w:p>
+    <w:p>
+      <w:pPr>
+        <w:pStyle w:val="a3"/>
+        <w:numPr>
+          <w:ilvl w:val="0"/>
+          <w:numId w:val="2"/>
+        </w:numPr>
+        <w:rPr>
+          <w:rFonts w:ascii="Times New Roman" w:hAnsi="Times New Roman" w:cs="Times New Roman"/>
+          <w:sz w:val="28"/>
+          <w:szCs w:val="28"/>
+        </w:rPr>
+      </w:pPr>
+      <w:r>
+        <w:rPr>
+          <w:rFonts w:ascii="Times New Roman" w:hAnsi="Times New Roman" w:cs="Times New Roman"/>
+          <w:sz w:val="28"/>
+          <w:szCs w:val="28"/>
+        </w:rPr>
+        <w:t>Корейська (Пд Корея)</w:t>
+      </w:r>
+    </w:p>
+    <w:p>
+      <w:pPr>
+        <w:pStyle w:val="a3"/>
+        <w:numPr>
+          <w:ilvl w:val="0"/>
+          <w:numId w:val="2"/>
+        </w:numPr>
+        <w:rPr>
+          <w:rFonts w:ascii="Times New Roman" w:hAnsi="Times New Roman" w:cs="Times New Roman"/>
+          <w:sz w:val="28"/>
+          <w:szCs w:val="28"/>
+        </w:rPr>
+      </w:pPr>
+      <w:r>
+        <w:rPr>
+          <w:rFonts w:ascii="Times New Roman" w:hAnsi="Times New Roman" w:cs="Times New Roman"/>
+          <w:sz w:val="28"/>
+          <w:szCs w:val="28"/>
+        </w:rPr>
+        <w:t>Турецька (Туреччина)</w:t>
+      </w:r>
+    </w:p>
+    <w:p>
+      <w:pPr>
+        <w:pStyle w:val="a3"/>
+        <w:numPr>
+          <w:ilvl w:val="0"/>
+          <w:numId w:val="2"/>
+        </w:numPr>
+        <w:rPr>
+          <w:rFonts w:ascii="Times New Roman" w:hAnsi="Times New Roman" w:cs="Times New Roman"/>
+          <w:sz w:val="28"/>
+          <w:szCs w:val="28"/>
+        </w:rPr>
+      </w:pPr>
+      <w:r>
+        <w:rPr>
+          <w:rFonts w:ascii="Times New Roman" w:hAnsi="Times New Roman" w:cs="Times New Roman"/>
+          <w:sz w:val="28"/>
+          <w:szCs w:val="28"/>
+        </w:rPr>
+        <w:t>Італійська (Італія)</w:t>
+      </w:r>
+    </w:p>
+    <w:p>
+      <w:pPr>
+        <w:pStyle w:val="a3"/>
+        <w:numPr>
+          <w:ilvl w:val="0"/>
+          <w:numId w:val="2"/>
+        </w:numPr>
+        <w:rPr>
+          <w:rFonts w:ascii="Times New Roman" w:hAnsi="Times New Roman" w:cs="Times New Roman"/>
+          <w:sz w:val="28"/>
+          <w:szCs w:val="28"/>
+        </w:rPr>
+      </w:pPr>
+      <w:r>
+        <w:rPr>
+          <w:rFonts w:ascii="Times New Roman" w:hAnsi="Times New Roman" w:cs="Times New Roman"/>
+          <w:sz w:val="28"/>
+          <w:szCs w:val="28"/>
+        </w:rPr>
+        <w:t>Гінді (Індія)</w:t>
+      </w:r>
+    </w:p>
+    <w:p>
+      <w:pPr>
+        <w:pStyle w:val="a3"/>
+        <w:numPr>
+          <w:ilvl w:val="0"/>
+          <w:numId w:val="2"/>
+        </w:numPr>
+        <w:rPr>
+          <w:rFonts w:ascii="Times New Roman" w:hAnsi="Times New Roman" w:cs="Times New Roman"/>
+          <w:sz w:val="28"/>
+          <w:szCs w:val="28"/>
+        </w:rPr>
+      </w:pPr>
+      <w:r>
+        <w:rPr>
+          <w:rFonts w:ascii="Times New Roman" w:hAnsi="Times New Roman" w:cs="Times New Roman"/>
+          <w:sz w:val="28"/>
+          <w:szCs w:val="28"/>
+        </w:rPr>
+        <w:t>Бенгальська (Бангладеш, деякі регіони Індії)</w:t>
+      </w:r>
+    </w:p>
+    <w:p>
+      <w:pPr>
+        <w:pStyle w:val="a3"/>
+        <w:numPr>
+          <w:ilvl w:val="0"/>
           <w:numId w:val="1"/>
         </w:numPr>
         <w:rPr>
@@ -285,7 +639,29 @@
           <w:szCs w:val="28"/>
           <w:lang w:val="en-US"/>
         </w:rPr>
-        <w:t>SOLID</w:t>
+        <w:t>SO</w:t>
+      </w:r>
+    </w:p>
+    <w:p>
+      <w:pPr>
+        <w:pStyle w:val="a3"/>
+        <w:numPr>
+          <w:ilvl w:val="0"/>
+          <w:numId w:val="1"/>
+        </w:numPr>
+        <w:rPr>
+          <w:rFonts w:ascii="Times New Roman" w:hAnsi="Times New Roman" w:cs="Times New Roman"/>
+          <w:sz w:val="28"/>
+          <w:szCs w:val="28"/>
+        </w:rPr>
+      </w:pPr>
+      <w:r>
+        <w:rPr>
+          <w:rFonts w:ascii="Times New Roman" w:hAnsi="Times New Roman" w:cs="Times New Roman"/>
+          <w:sz w:val="28"/>
+          <w:szCs w:val="28"/>
+        </w:rPr>
+        <w:t xml:space="preserve"> Застосунок починає працювати тою мовою, в якому перебуває користувач.</w:t>
       </w:r>
     </w:p>
     <w:p/>
@@ -387,8 +763,97 @@
       </w:pPr>
     </w:lvl>
   </w:abstractNum>
+  <w:abstractNum w:abstractNumId="1" w15:restartNumberingAfterBreak="0">
+    <w:nsid w:val="54D9446E"/>
+    <w:multiLevelType w:val="hybridMultilevel"/>
+    <w:tmpl w:val="F1BE8D2E"/>
+    <w:lvl w:ilvl="0" w:tplc="04220011">
+      <w:start w:val="1"/>
+      <w:numFmt w:val="decimal"/>
+      <w:lvlText w:val="%1)"/>
+      <w:lvlJc w:val="left"/>
+      <w:pPr>
+        <w:ind w:left="1440" w:hanging="360"/>
+      </w:pPr>
+    </w:lvl>
+    <w:lvl w:ilvl="1" w:tplc="04220019" w:tentative="1">
+      <w:start w:val="1"/>
+      <w:numFmt w:val="lowerLetter"/>
+      <w:lvlText w:val="%2."/>
+      <w:lvlJc w:val="left"/>
+      <w:pPr>
+        <w:ind w:left="2160" w:hanging="360"/>
+      </w:pPr>
+    </w:lvl>
+    <w:lvl w:ilvl="2" w:tplc="0422001B" w:tentative="1">
+      <w:start w:val="1"/>
+      <w:numFmt w:val="lowerRoman"/>
+      <w:lvlText w:val="%3."/>
+      <w:lvlJc w:val="right"/>
+      <w:pPr>
+        <w:ind w:left="2880" w:hanging="180"/>
+      </w:pPr>
+    </w:lvl>
+    <w:lvl w:ilvl="3" w:tplc="0422000F" w:tentative="1">
+      <w:start w:val="1"/>
+      <w:numFmt w:val="decimal"/>
+      <w:lvlText w:val="%4."/>
+      <w:lvlJc w:val="left"/>
+      <w:pPr>
+        <w:ind w:left="3600" w:hanging="360"/>
+      </w:pPr>
+    </w:lvl>
+    <w:lvl w:ilvl="4" w:tplc="04220019" w:tentative="1">
+      <w:start w:val="1"/>
+      <w:numFmt w:val="lowerLetter"/>
+      <w:lvlText w:val="%5."/>
+      <w:lvlJc w:val="left"/>
+      <w:pPr>
+        <w:ind w:left="4320" w:hanging="360"/>
+      </w:pPr>
+    </w:lvl>
+    <w:lvl w:ilvl="5" w:tplc="0422001B" w:tentative="1">
+      <w:start w:val="1"/>
+      <w:numFmt w:val="lowerRoman"/>
+      <w:lvlText w:val="%6."/>
+      <w:lvlJc w:val="right"/>
+      <w:pPr>
+        <w:ind w:left="5040" w:hanging="180"/>
+      </w:pPr>
+    </w:lvl>
+    <w:lvl w:ilvl="6" w:tplc="0422000F" w:tentative="1">
+      <w:start w:val="1"/>
+      <w:numFmt w:val="decimal"/>
+      <w:lvlText w:val="%7."/>
+      <w:lvlJc w:val="left"/>
+      <w:pPr>
+        <w:ind w:left="5760" w:hanging="360"/>
+      </w:pPr>
+    </w:lvl>
+    <w:lvl w:ilvl="7" w:tplc="04220019" w:tentative="1">
+      <w:start w:val="1"/>
+      <w:numFmt w:val="lowerLetter"/>
+      <w:lvlText w:val="%8."/>
+      <w:lvlJc w:val="left"/>
+      <w:pPr>
+        <w:ind w:left="6480" w:hanging="360"/>
+      </w:pPr>
+    </w:lvl>
+    <w:lvl w:ilvl="8" w:tplc="0422001B" w:tentative="1">
+      <w:start w:val="1"/>
+      <w:numFmt w:val="lowerRoman"/>
+      <w:lvlText w:val="%9."/>
+      <w:lvlJc w:val="right"/>
+      <w:pPr>
+        <w:ind w:left="7200" w:hanging="180"/>
+      </w:pPr>
+    </w:lvl>
+  </w:abstractNum>
   <w:num w:numId="1">
     <w:abstractNumId w:val="0"/>
+  </w:num>
+  <w:num w:numId="2">
+    <w:abstractNumId w:val="1"/>
   </w:num>
 </w:numbering>
 </file>

</xml_diff>